<commit_message>
reformat title on front page
</commit_message>
<xml_diff>
--- a/report/rapport_forside.docx
+++ b/report/rapport_forside.docx
@@ -41,6 +41,9 @@
             <w:r>
               <w:t>BSc Project</w:t>
             </w:r>
+            <w:r>
+              <w:t>:</w:t>
+            </w:r>
           </w:p>
         </w:tc>
       </w:tr>
@@ -56,12 +59,6 @@
           <w:p>
             <w:pPr>
               <w:spacing w:line="240" w:lineRule="auto"/>
-              <w:rPr>
-                <w:rFonts w:ascii="Arial" w:hAnsi="Arial" w:cs="Arial"/>
-                <w:spacing w:val="14"/>
-                <w:sz w:val="36"/>
-                <w:szCs w:val="40"/>
-              </w:rPr>
             </w:pPr>
             <w:r>
               <w:rPr>
@@ -70,19 +67,8 @@
                 <w:sz w:val="36"/>
                 <w:szCs w:val="40"/>
               </w:rPr>
-              <w:t>Learning to Play Tetris using</w:t>
+              <w:t xml:space="preserve">Learning to Play Tetris using </w:t>
             </w:r>
-          </w:p>
-          <w:p>
-            <w:pPr>
-              <w:spacing w:line="240" w:lineRule="auto"/>
-              <w:rPr>
-                <w:rFonts w:ascii="Arial" w:hAnsi="Arial" w:cs="Arial"/>
-                <w:spacing w:val="14"/>
-                <w:sz w:val="36"/>
-                <w:szCs w:val="40"/>
-              </w:rPr>
-            </w:pPr>
             <w:r>
               <w:rPr>
                 <w:rFonts w:ascii="Arial" w:hAnsi="Arial" w:cs="Arial"/>
@@ -90,16 +76,28 @@
                 <w:sz w:val="36"/>
                 <w:szCs w:val="40"/>
               </w:rPr>
-              <w:t xml:space="preserve">    the Covariance Matrix Adaptation</w:t>
+              <w:t>the Covariance Matrix Adaptation</w:t>
             </w:r>
-          </w:p>
-          <w:p>
-            <w:pPr>
-              <w:pStyle w:val="KUundertitel"/>
-            </w:pPr>
             <w:r>
-              <w:t xml:space="preserve">    Evolution Strategy</w:t>
+              <w:rPr>
+                <w:rFonts w:ascii="Arial" w:hAnsi="Arial" w:cs="Arial"/>
+                <w:spacing w:val="14"/>
+                <w:sz w:val="36"/>
+                <w:szCs w:val="40"/>
+              </w:rPr>
+              <w:t xml:space="preserve"> </w:t>
             </w:r>
+            <w:r>
+              <w:rPr>
+                <w:rFonts w:ascii="Arial" w:hAnsi="Arial" w:cs="Arial"/>
+                <w:spacing w:val="14"/>
+                <w:sz w:val="36"/>
+                <w:szCs w:val="40"/>
+              </w:rPr>
+              <w:t>Evolution Strategy</w:t>
+            </w:r>
+            <w:bookmarkStart w:id="0" w:name="_GoBack"/>
+            <w:bookmarkEnd w:id="0"/>
           </w:p>
         </w:tc>
       </w:tr>
@@ -112,10 +110,7 @@
             <w:tcW w:w="9214" w:type="dxa"/>
             <w:shd w:val="clear" w:color="auto" w:fill="auto"/>
           </w:tcPr>
-          <w:p>
-            <w:bookmarkStart w:id="0" w:name="_GoBack"/>
-            <w:bookmarkEnd w:id="0"/>
-          </w:p>
+          <w:p/>
         </w:tc>
       </w:tr>
       <w:tr>

</xml_diff>

<commit_message>
Change report front page
</commit_message>
<xml_diff>
--- a/report/rapport_forside.docx
+++ b/report/rapport_forside.docx
@@ -96,8 +96,6 @@
               </w:rPr>
               <w:t>Evolution Strategy</w:t>
             </w:r>
-            <w:bookmarkStart w:id="0" w:name="_GoBack"/>
-            <w:bookmarkEnd w:id="0"/>
           </w:p>
         </w:tc>
       </w:tr>
@@ -111,6 +109,46 @@
             <w:shd w:val="clear" w:color="auto" w:fill="auto"/>
           </w:tcPr>
           <w:p/>
+          <w:p/>
+          <w:p>
+            <w:r>
+              <w:t>Jens Georg Holm, WQK908</w:t>
+            </w:r>
+          </w:p>
+          <w:p>
+            <w:r>
+              <w:t>Mark Wulff, LRH211</w:t>
+            </w:r>
+          </w:p>
+          <w:p>
+            <w:r>
+              <w:t xml:space="preserve">Mathias Schmidt </w:t>
+            </w:r>
+            <w:proofErr w:type="spellStart"/>
+            <w:r>
+              <w:t>Petræus</w:t>
+            </w:r>
+            <w:proofErr w:type="spellEnd"/>
+            <w:r>
+              <w:t>, NSB239</w:t>
+            </w:r>
+            <w:bookmarkStart w:id="0" w:name="_GoBack"/>
+            <w:bookmarkEnd w:id="0"/>
+            <w:r>
+              <w:br/>
+            </w:r>
+            <w:r>
+              <w:br/>
+            </w:r>
+            <w:r>
+              <w:br/>
+              <w:t>Supervisor:</w:t>
+            </w:r>
+            <w:r>
+              <w:br/>
+              <w:t>Christian Igel (igel@diku.dk)</w:t>
+            </w:r>
+          </w:p>
         </w:tc>
       </w:tr>
       <w:tr>

</xml_diff>